<commit_message>
Remove the second day opening from the program
</commit_message>
<xml_diff>
--- a/program.docx
+++ b/program.docx
@@ -294,8 +294,6 @@
         </w:rPr>
         <w:t>i</w:t>
       </w:r>
-      <w:bookmarkStart w:id="0" w:name="_GoBack"/>
-      <w:bookmarkEnd w:id="0"/>
       <w:r>
         <w:rPr>
           <w:rFonts w:asciiTheme="majorHAnsi" w:eastAsia="Times New Roman" w:hAnsiTheme="majorHAnsi" w:cstheme="majorHAnsi"/>
@@ -653,7 +651,25 @@
           <w:szCs w:val="24"/>
         </w:rPr>
         <w:br/>
-        <w:t>Comparison of Machine Learning Techniques for Multi-label Genre Classification</w:t>
+        <w:t>Comparison of Machine Learning Techniques for Multi-</w:t>
+      </w:r>
+      <w:proofErr w:type="gramStart"/>
+      <w:r>
+        <w:rPr>
+          <w:rFonts w:asciiTheme="majorHAnsi" w:eastAsia="Times New Roman" w:hAnsiTheme="majorHAnsi" w:cstheme="majorHAnsi"/>
+          <w:sz w:val="24"/>
+          <w:szCs w:val="24"/>
+        </w:rPr>
+        <w:t>label</w:t>
+      </w:r>
+      <w:proofErr w:type="gramEnd"/>
+      <w:r>
+        <w:rPr>
+          <w:rFonts w:asciiTheme="majorHAnsi" w:eastAsia="Times New Roman" w:hAnsiTheme="majorHAnsi" w:cstheme="majorHAnsi"/>
+          <w:sz w:val="24"/>
+          <w:szCs w:val="24"/>
+        </w:rPr>
+        <w:t xml:space="preserve"> Genre Classification</w:t>
       </w:r>
     </w:p>
     <w:p>
@@ -1380,7 +1396,29 @@
           <w:sz w:val="24"/>
           <w:szCs w:val="24"/>
         </w:rPr>
-        <w:t>Daniel Formolo and C. Natalie Van Der Wal</w:t>
+        <w:t xml:space="preserve">Daniel Formolo and C. Natalie Van </w:t>
+      </w:r>
+      <w:proofErr w:type="gramStart"/>
+      <w:r>
+        <w:rPr>
+          <w:rFonts w:asciiTheme="majorHAnsi" w:eastAsia="Times New Roman" w:hAnsiTheme="majorHAnsi" w:cstheme="majorHAnsi"/>
+          <w:i/>
+          <w:iCs/>
+          <w:sz w:val="24"/>
+          <w:szCs w:val="24"/>
+        </w:rPr>
+        <w:t>Der</w:t>
+      </w:r>
+      <w:proofErr w:type="gramEnd"/>
+      <w:r>
+        <w:rPr>
+          <w:rFonts w:asciiTheme="majorHAnsi" w:eastAsia="Times New Roman" w:hAnsiTheme="majorHAnsi" w:cstheme="majorHAnsi"/>
+          <w:i/>
+          <w:iCs/>
+          <w:sz w:val="24"/>
+          <w:szCs w:val="24"/>
+        </w:rPr>
+        <w:t xml:space="preserve"> Wal</w:t>
       </w:r>
       <w:r>
         <w:rPr>
@@ -2534,15 +2572,33 @@
           <w:szCs w:val="24"/>
         </w:rPr>
         <w:tab/>
-        <w:t>KEYNOTE LECTURE</w:t>
-      </w:r>
-      <w:r>
-        <w:rPr>
-          <w:rFonts w:asciiTheme="majorHAnsi" w:hAnsiTheme="majorHAnsi" w:cstheme="majorHAnsi"/>
-          <w:sz w:val="24"/>
-          <w:szCs w:val="24"/>
-        </w:rPr>
-        <w:t xml:space="preserve">  (Congreszaal)</w:t>
+        <w:t xml:space="preserve">KEYNOTE </w:t>
+      </w:r>
+      <w:proofErr w:type="gramStart"/>
+      <w:r>
+        <w:rPr>
+          <w:rFonts w:asciiTheme="majorHAnsi" w:hAnsiTheme="majorHAnsi" w:cstheme="majorHAnsi"/>
+          <w:sz w:val="24"/>
+          <w:szCs w:val="24"/>
+        </w:rPr>
+        <w:t>LECTURE</w:t>
+      </w:r>
+      <w:r>
+        <w:rPr>
+          <w:rFonts w:asciiTheme="majorHAnsi" w:hAnsiTheme="majorHAnsi" w:cstheme="majorHAnsi"/>
+          <w:sz w:val="24"/>
+          <w:szCs w:val="24"/>
+        </w:rPr>
+        <w:t xml:space="preserve">  (</w:t>
+      </w:r>
+      <w:proofErr w:type="gramEnd"/>
+      <w:r>
+        <w:rPr>
+          <w:rFonts w:asciiTheme="majorHAnsi" w:hAnsiTheme="majorHAnsi" w:cstheme="majorHAnsi"/>
+          <w:sz w:val="24"/>
+          <w:szCs w:val="24"/>
+        </w:rPr>
+        <w:t>Congreszaal)</w:t>
       </w:r>
     </w:p>
     <w:p>
@@ -2892,75 +2948,8 @@
           <w:szCs w:val="24"/>
         </w:rPr>
       </w:pPr>
-      <w:r>
-        <w:rPr>
-          <w:rFonts w:asciiTheme="majorHAnsi" w:hAnsiTheme="majorHAnsi" w:cstheme="majorHAnsi"/>
-          <w:sz w:val="24"/>
-          <w:szCs w:val="24"/>
-        </w:rPr>
-        <w:t>9:00 – 9:10</w:t>
-      </w:r>
-      <w:r>
-        <w:rPr>
-          <w:rFonts w:asciiTheme="majorHAnsi" w:hAnsiTheme="majorHAnsi" w:cstheme="majorHAnsi"/>
-          <w:sz w:val="24"/>
-          <w:szCs w:val="24"/>
-        </w:rPr>
-        <w:tab/>
-        <w:t xml:space="preserve">OPENING </w:t>
-      </w:r>
-      <w:r>
-        <w:rPr>
-          <w:rFonts w:asciiTheme="majorHAnsi" w:hAnsiTheme="majorHAnsi" w:cstheme="majorHAnsi"/>
-          <w:sz w:val="24"/>
-          <w:szCs w:val="24"/>
-        </w:rPr>
-        <w:t xml:space="preserve">DAY </w:t>
-      </w:r>
-      <w:r>
-        <w:rPr>
-          <w:rFonts w:asciiTheme="majorHAnsi" w:hAnsiTheme="majorHAnsi" w:cstheme="majorHAnsi"/>
-          <w:sz w:val="24"/>
-          <w:szCs w:val="24"/>
-        </w:rPr>
-        <w:t>2</w:t>
-      </w:r>
-      <w:r>
-        <w:rPr>
-          <w:rFonts w:asciiTheme="majorHAnsi" w:hAnsiTheme="majorHAnsi" w:cstheme="majorHAnsi"/>
-          <w:sz w:val="24"/>
-          <w:szCs w:val="24"/>
-        </w:rPr>
-        <w:t xml:space="preserve"> </w:t>
-      </w:r>
-      <w:r>
-        <w:rPr>
-          <w:rFonts w:asciiTheme="majorHAnsi" w:hAnsiTheme="majorHAnsi" w:cstheme="majorHAnsi"/>
-          <w:sz w:val="24"/>
-          <w:szCs w:val="24"/>
-        </w:rPr>
-        <w:t>(Congreszaal)</w:t>
-      </w:r>
-    </w:p>
-    <w:p>
-      <w:pPr>
-        <w:spacing w:after="0"/>
-        <w:rPr>
-          <w:rFonts w:asciiTheme="majorHAnsi" w:hAnsiTheme="majorHAnsi" w:cstheme="majorHAnsi"/>
-          <w:sz w:val="24"/>
-          <w:szCs w:val="24"/>
-        </w:rPr>
-      </w:pPr>
-    </w:p>
-    <w:p>
-      <w:pPr>
-        <w:spacing w:after="0"/>
-        <w:rPr>
-          <w:rFonts w:asciiTheme="majorHAnsi" w:hAnsiTheme="majorHAnsi" w:cstheme="majorHAnsi"/>
-          <w:sz w:val="24"/>
-          <w:szCs w:val="24"/>
-        </w:rPr>
-      </w:pPr>
+      <w:bookmarkStart w:id="0" w:name="_GoBack"/>
+      <w:bookmarkEnd w:id="0"/>
       <w:r>
         <w:rPr>
           <w:rFonts w:asciiTheme="majorHAnsi" w:hAnsiTheme="majorHAnsi" w:cstheme="majorHAnsi"/>
@@ -3608,7 +3597,16 @@
           <w:szCs w:val="24"/>
         </w:rPr>
         <w:tab/>
-        <w:t>KEYNOTE LECTURE</w:t>
+        <w:t xml:space="preserve">KEYNOTE </w:t>
+      </w:r>
+      <w:proofErr w:type="gramStart"/>
+      <w:r>
+        <w:rPr>
+          <w:rFonts w:asciiTheme="majorHAnsi" w:hAnsiTheme="majorHAnsi" w:cstheme="majorHAnsi"/>
+          <w:sz w:val="24"/>
+          <w:szCs w:val="24"/>
+        </w:rPr>
+        <w:t>LECTURE</w:t>
       </w:r>
       <w:r>
         <w:rPr>
@@ -3624,7 +3622,16 @@
           <w:sz w:val="24"/>
           <w:szCs w:val="24"/>
         </w:rPr>
-        <w:t xml:space="preserve"> (Congreszaal)</w:t>
+        <w:t xml:space="preserve"> (</w:t>
+      </w:r>
+      <w:proofErr w:type="gramEnd"/>
+      <w:r>
+        <w:rPr>
+          <w:rFonts w:asciiTheme="majorHAnsi" w:hAnsiTheme="majorHAnsi" w:cstheme="majorHAnsi"/>
+          <w:sz w:val="24"/>
+          <w:szCs w:val="24"/>
+        </w:rPr>
+        <w:t>Congreszaal)</w:t>
       </w:r>
     </w:p>
     <w:p>
@@ -3813,15 +3820,33 @@
           <w:sz w:val="24"/>
           <w:szCs w:val="24"/>
         </w:rPr>
-        <w:t>FACT TALKS – FACULTY FOCUSING ON THE FACTS OF ARTIFICIAL INTELLIGENCE</w:t>
-      </w:r>
-      <w:r>
-        <w:rPr>
-          <w:rFonts w:asciiTheme="majorHAnsi" w:hAnsiTheme="majorHAnsi" w:cstheme="majorHAnsi"/>
-          <w:sz w:val="24"/>
-          <w:szCs w:val="24"/>
-        </w:rPr>
-        <w:t xml:space="preserve">  (Congreszaal)</w:t>
+        <w:t xml:space="preserve">FACT TALKS – FACULTY FOCUSING ON THE FACTS OF ARTIFICIAL </w:t>
+      </w:r>
+      <w:proofErr w:type="gramStart"/>
+      <w:r>
+        <w:rPr>
+          <w:rFonts w:asciiTheme="majorHAnsi" w:hAnsiTheme="majorHAnsi" w:cstheme="majorHAnsi"/>
+          <w:sz w:val="24"/>
+          <w:szCs w:val="24"/>
+        </w:rPr>
+        <w:t>INTELLIGENCE</w:t>
+      </w:r>
+      <w:r>
+        <w:rPr>
+          <w:rFonts w:asciiTheme="majorHAnsi" w:hAnsiTheme="majorHAnsi" w:cstheme="majorHAnsi"/>
+          <w:sz w:val="24"/>
+          <w:szCs w:val="24"/>
+        </w:rPr>
+        <w:t xml:space="preserve">  (</w:t>
+      </w:r>
+      <w:proofErr w:type="gramEnd"/>
+      <w:r>
+        <w:rPr>
+          <w:rFonts w:asciiTheme="majorHAnsi" w:hAnsiTheme="majorHAnsi" w:cstheme="majorHAnsi"/>
+          <w:sz w:val="24"/>
+          <w:szCs w:val="24"/>
+        </w:rPr>
+        <w:t>Congreszaal)</w:t>
       </w:r>
     </w:p>
     <w:p>
@@ -4911,7 +4936,29 @@
           <w:sz w:val="24"/>
           <w:szCs w:val="24"/>
         </w:rPr>
-        <w:t>Marco Stam, Charlotte Gerritsen, Ward van Breda and Elias Krainsk</w:t>
+        <w:t xml:space="preserve">Marco Stam, Charlotte Gerritsen, </w:t>
+      </w:r>
+      <w:proofErr w:type="gramStart"/>
+      <w:r>
+        <w:rPr>
+          <w:rFonts w:asciiTheme="majorHAnsi" w:eastAsia="Times New Roman" w:hAnsiTheme="majorHAnsi" w:cstheme="majorHAnsi"/>
+          <w:i/>
+          <w:iCs/>
+          <w:sz w:val="24"/>
+          <w:szCs w:val="24"/>
+        </w:rPr>
+        <w:t>Ward</w:t>
+      </w:r>
+      <w:proofErr w:type="gramEnd"/>
+      <w:r>
+        <w:rPr>
+          <w:rFonts w:asciiTheme="majorHAnsi" w:eastAsia="Times New Roman" w:hAnsiTheme="majorHAnsi" w:cstheme="majorHAnsi"/>
+          <w:i/>
+          <w:iCs/>
+          <w:sz w:val="24"/>
+          <w:szCs w:val="24"/>
+        </w:rPr>
+        <w:t xml:space="preserve"> van Breda and Elias Krainsk</w:t>
       </w:r>
       <w:r>
         <w:rPr>

</xml_diff>

<commit_message>
Also update program pdf
</commit_message>
<xml_diff>
--- a/program.docx
+++ b/program.docx
@@ -331,7 +331,14 @@
           <w:szCs w:val="24"/>
         </w:rPr>
         <w:br/>
-        <w:t>Is Exponenential Weights a Special Case of Mirror Descent</w:t>
+      </w:r>
+      <w:r>
+        <w:rPr>
+          <w:rFonts w:asciiTheme="majorHAnsi" w:eastAsia="Times New Roman" w:hAnsiTheme="majorHAnsi" w:cstheme="majorHAnsi"/>
+          <w:sz w:val="24"/>
+          <w:szCs w:val="24"/>
+        </w:rPr>
+        <w:t>Is Mirror Descent a Special Case of Exponential Weights?</w:t>
       </w:r>
     </w:p>
     <w:p>
@@ -497,7 +504,7 @@
           <w:sz w:val="24"/>
           <w:szCs w:val="24"/>
         </w:rPr>
-        <w:t>Vincent Jaco Koeman, Koen Hindriks and Catholijn Jonker</w:t>
+        <w:t>Vincent Jaco Koeman, Koen V. Hindriks and Catholijn M. Jonker</w:t>
       </w:r>
       <w:r>
         <w:rPr>
@@ -557,7 +564,27 @@
           <w:sz w:val="24"/>
           <w:szCs w:val="24"/>
         </w:rPr>
-        <w:t>Mike Ligthart, Olivier Blanson Henkemans, Koen Hindriks and Mark Neerincx</w:t>
+        <w:t>Mike Ligthart, Olivier Blanson Henkemans, Koen</w:t>
+      </w:r>
+      <w:r>
+        <w:rPr>
+          <w:rFonts w:asciiTheme="majorHAnsi" w:eastAsia="Times New Roman" w:hAnsiTheme="majorHAnsi" w:cstheme="majorHAnsi"/>
+          <w:i/>
+          <w:iCs/>
+          <w:sz w:val="24"/>
+          <w:szCs w:val="24"/>
+        </w:rPr>
+        <w:t xml:space="preserve"> V.</w:t>
+      </w:r>
+      <w:r>
+        <w:rPr>
+          <w:rFonts w:asciiTheme="majorHAnsi" w:eastAsia="Times New Roman" w:hAnsiTheme="majorHAnsi" w:cstheme="majorHAnsi"/>
+          <w:i/>
+          <w:iCs/>
+          <w:sz w:val="24"/>
+          <w:szCs w:val="24"/>
+        </w:rPr>
+        <w:t xml:space="preserve"> Hindriks and Mark Neerincx</w:t>
       </w:r>
       <w:r>
         <w:rPr>
@@ -651,25 +678,7 @@
           <w:szCs w:val="24"/>
         </w:rPr>
         <w:br/>
-        <w:t>Comparison of Machine Learning Techniques for Multi-</w:t>
-      </w:r>
-      <w:proofErr w:type="gramStart"/>
-      <w:r>
-        <w:rPr>
-          <w:rFonts w:asciiTheme="majorHAnsi" w:eastAsia="Times New Roman" w:hAnsiTheme="majorHAnsi" w:cstheme="majorHAnsi"/>
-          <w:sz w:val="24"/>
-          <w:szCs w:val="24"/>
-        </w:rPr>
-        <w:t>label</w:t>
-      </w:r>
-      <w:proofErr w:type="gramEnd"/>
-      <w:r>
-        <w:rPr>
-          <w:rFonts w:asciiTheme="majorHAnsi" w:eastAsia="Times New Roman" w:hAnsiTheme="majorHAnsi" w:cstheme="majorHAnsi"/>
-          <w:sz w:val="24"/>
-          <w:szCs w:val="24"/>
-        </w:rPr>
-        <w:t xml:space="preserve"> Genre Classification</w:t>
+        <w:t>Comparison of Machine Learning Techniques for Multi-label Genre Classification</w:t>
       </w:r>
     </w:p>
     <w:p>
@@ -1396,29 +1405,7 @@
           <w:sz w:val="24"/>
           <w:szCs w:val="24"/>
         </w:rPr>
-        <w:t xml:space="preserve">Daniel Formolo and C. Natalie Van </w:t>
-      </w:r>
-      <w:proofErr w:type="gramStart"/>
-      <w:r>
-        <w:rPr>
-          <w:rFonts w:asciiTheme="majorHAnsi" w:eastAsia="Times New Roman" w:hAnsiTheme="majorHAnsi" w:cstheme="majorHAnsi"/>
-          <w:i/>
-          <w:iCs/>
-          <w:sz w:val="24"/>
-          <w:szCs w:val="24"/>
-        </w:rPr>
-        <w:t>Der</w:t>
-      </w:r>
-      <w:proofErr w:type="gramEnd"/>
-      <w:r>
-        <w:rPr>
-          <w:rFonts w:asciiTheme="majorHAnsi" w:eastAsia="Times New Roman" w:hAnsiTheme="majorHAnsi" w:cstheme="majorHAnsi"/>
-          <w:i/>
-          <w:iCs/>
-          <w:sz w:val="24"/>
-          <w:szCs w:val="24"/>
-        </w:rPr>
-        <w:t xml:space="preserve"> Wal</w:t>
+        <w:t>Daniel Formolo and C. Natalie Van Der Wal</w:t>
       </w:r>
       <w:r>
         <w:rPr>
@@ -1532,7 +1519,7 @@
           <w:sz w:val="24"/>
           <w:szCs w:val="24"/>
         </w:rPr>
-        <w:t>Remi Wieten, Floris Bex, Linda van der Gaag, Silja Renooij and Henry Prakken</w:t>
+        <w:t>Remi Wieten, Floris Bex, Linda van der Gaag, Henry Prakken and Silja Renooij</w:t>
       </w:r>
       <w:r>
         <w:rPr>
@@ -1784,64 +1771,53 @@
           <w:sz w:val="24"/>
           <w:szCs w:val="24"/>
         </w:rPr>
-        <w:t>DEMONSTRATIONS (Rooms</w:t>
-      </w:r>
-      <w:r>
-        <w:rPr>
-          <w:rFonts w:asciiTheme="majorHAnsi" w:hAnsiTheme="majorHAnsi" w:cstheme="majorHAnsi"/>
-          <w:sz w:val="24"/>
-          <w:szCs w:val="24"/>
-        </w:rPr>
-        <w:t xml:space="preserve"> 1.08 and </w:t>
-      </w:r>
-      <w:r>
-        <w:rPr>
-          <w:rFonts w:asciiTheme="majorHAnsi" w:hAnsiTheme="majorHAnsi" w:cstheme="majorHAnsi"/>
-          <w:sz w:val="24"/>
-          <w:szCs w:val="24"/>
-        </w:rPr>
-        <w:t>1.09</w:t>
-      </w:r>
-      <w:r>
-        <w:rPr>
-          <w:rFonts w:asciiTheme="majorHAnsi" w:hAnsiTheme="majorHAnsi" w:cstheme="majorHAnsi"/>
-          <w:sz w:val="24"/>
-          <w:szCs w:val="24"/>
-        </w:rPr>
-        <w:t xml:space="preserve">, </w:t>
-      </w:r>
-      <w:r>
-        <w:rPr>
-          <w:rFonts w:asciiTheme="majorHAnsi" w:hAnsiTheme="majorHAnsi" w:cstheme="majorHAnsi"/>
-          <w:sz w:val="24"/>
-          <w:szCs w:val="24"/>
-        </w:rPr>
-        <w:t>C</w:t>
-      </w:r>
-      <w:r>
-        <w:rPr>
-          <w:rFonts w:asciiTheme="majorHAnsi" w:hAnsiTheme="majorHAnsi" w:cstheme="majorHAnsi"/>
-          <w:sz w:val="24"/>
-          <w:szCs w:val="24"/>
-        </w:rPr>
-        <w:t>entral hall 1</w:t>
-      </w:r>
-      <w:r>
-        <w:rPr>
-          <w:rFonts w:asciiTheme="majorHAnsi" w:hAnsiTheme="majorHAnsi" w:cstheme="majorHAnsi"/>
-          <w:sz w:val="24"/>
-          <w:szCs w:val="24"/>
-          <w:vertAlign w:val="superscript"/>
-        </w:rPr>
-        <w:t>st</w:t>
-      </w:r>
-      <w:r>
-        <w:rPr>
-          <w:rFonts w:asciiTheme="majorHAnsi" w:hAnsiTheme="majorHAnsi" w:cstheme="majorHAnsi"/>
-          <w:sz w:val="24"/>
-          <w:szCs w:val="24"/>
-        </w:rPr>
-        <w:t xml:space="preserve"> floor</w:t>
+        <w:t>DEMONSTRATIONS</w:t>
+      </w:r>
+    </w:p>
+    <w:p>
+      <w:pPr>
+        <w:spacing w:after="0"/>
+        <w:jc w:val="center"/>
+        <w:rPr>
+          <w:rFonts w:asciiTheme="majorHAnsi" w:hAnsiTheme="majorHAnsi" w:cstheme="majorHAnsi"/>
+          <w:sz w:val="24"/>
+          <w:szCs w:val="24"/>
+        </w:rPr>
+      </w:pPr>
+    </w:p>
+    <w:p>
+      <w:pPr>
+        <w:spacing w:after="0"/>
+        <w:jc w:val="center"/>
+        <w:rPr>
+          <w:rFonts w:asciiTheme="majorHAnsi" w:hAnsiTheme="majorHAnsi" w:cstheme="majorHAnsi"/>
+          <w:sz w:val="24"/>
+          <w:szCs w:val="24"/>
+        </w:rPr>
+      </w:pPr>
+      <w:r>
+        <w:rPr>
+          <w:rFonts w:asciiTheme="majorHAnsi" w:hAnsiTheme="majorHAnsi" w:cstheme="majorHAnsi"/>
+          <w:sz w:val="24"/>
+          <w:szCs w:val="24"/>
+        </w:rPr>
+        <w:t>(</w:t>
+      </w:r>
+      <w:r>
+        <w:rPr>
+          <w:rFonts w:asciiTheme="majorHAnsi" w:hAnsiTheme="majorHAnsi" w:cstheme="majorHAnsi"/>
+          <w:sz w:val="24"/>
+          <w:szCs w:val="24"/>
+        </w:rPr>
+        <w:t>Room</w:t>
+      </w:r>
+      <w:r>
+        <w:rPr>
+          <w:rFonts w:asciiTheme="majorHAnsi" w:hAnsiTheme="majorHAnsi" w:cstheme="majorHAnsi"/>
+          <w:sz w:val="24"/>
+          <w:szCs w:val="24"/>
+        </w:rPr>
+        <w:t xml:space="preserve"> 1.08</w:t>
       </w:r>
       <w:r>
         <w:rPr>
@@ -1855,7 +1831,7 @@
     <w:p>
       <w:pPr>
         <w:spacing w:after="0"/>
-        <w:ind w:left="1440" w:hanging="720"/>
+        <w:jc w:val="center"/>
         <w:rPr>
           <w:rFonts w:asciiTheme="majorHAnsi" w:hAnsiTheme="majorHAnsi" w:cstheme="majorHAnsi"/>
           <w:sz w:val="24"/>
@@ -1870,6 +1846,8 @@
         <w:ind w:left="1440" w:hanging="720"/>
         <w:rPr>
           <w:rFonts w:asciiTheme="majorHAnsi" w:hAnsiTheme="majorHAnsi" w:cstheme="majorHAnsi"/>
+          <w:i/>
+          <w:iCs/>
           <w:color w:val="000000"/>
         </w:rPr>
       </w:pPr>
@@ -1880,7 +1858,7 @@
           <w:iCs/>
           <w:color w:val="000000"/>
         </w:rPr>
-        <w:t>Denis Steckelmacher, Hélène Plisnier, Diederik M. Roijers and Ann Nowé</w:t>
+        <w:t>Jonathan Gerbscheid, Thomas Groot and Arnoud Visser</w:t>
       </w:r>
       <w:r>
         <w:rPr>
@@ -1888,7 +1866,16 @@
           <w:color w:val="000000"/>
         </w:rPr>
         <w:br/>
-        <w:t>Hierarchical Reinforcement Learning for a Robotic Partially Observable Task</w:t>
+        <w:t>Intelligent News Conversation with the Pepper Robot</w:t>
+      </w:r>
+      <w:r>
+        <w:rPr>
+          <w:rFonts w:asciiTheme="majorHAnsi" w:hAnsiTheme="majorHAnsi" w:cstheme="majorHAnsi"/>
+          <w:i/>
+          <w:iCs/>
+          <w:color w:val="000000"/>
+        </w:rPr>
+        <w:t xml:space="preserve"> </w:t>
       </w:r>
     </w:p>
     <w:p>
@@ -1898,26 +1885,75 @@
         <w:ind w:left="1440" w:hanging="720"/>
         <w:rPr>
           <w:rFonts w:asciiTheme="majorHAnsi" w:hAnsiTheme="majorHAnsi" w:cstheme="majorHAnsi"/>
+          <w:i/>
+          <w:iCs/>
           <w:color w:val="000000"/>
         </w:rPr>
       </w:pPr>
-      <w:r>
+    </w:p>
+    <w:p>
+      <w:pPr>
+        <w:spacing w:after="0"/>
+        <w:jc w:val="center"/>
+        <w:rPr>
+          <w:rFonts w:asciiTheme="majorHAnsi" w:hAnsiTheme="majorHAnsi" w:cstheme="majorHAnsi"/>
+          <w:sz w:val="24"/>
+          <w:szCs w:val="24"/>
+        </w:rPr>
+      </w:pPr>
+      <w:r>
+        <w:rPr>
+          <w:rFonts w:asciiTheme="majorHAnsi" w:hAnsiTheme="majorHAnsi" w:cstheme="majorHAnsi"/>
+          <w:sz w:val="24"/>
+          <w:szCs w:val="24"/>
+        </w:rPr>
+        <w:t>(</w:t>
+      </w:r>
+      <w:r>
+        <w:rPr>
+          <w:rFonts w:asciiTheme="majorHAnsi" w:hAnsiTheme="majorHAnsi" w:cstheme="majorHAnsi"/>
+          <w:sz w:val="24"/>
+          <w:szCs w:val="24"/>
+        </w:rPr>
+        <w:t>Central hall 1</w:t>
+      </w:r>
+      <w:r>
+        <w:rPr>
+          <w:rFonts w:asciiTheme="majorHAnsi" w:hAnsiTheme="majorHAnsi" w:cstheme="majorHAnsi"/>
+          <w:sz w:val="24"/>
+          <w:szCs w:val="24"/>
+          <w:vertAlign w:val="superscript"/>
+        </w:rPr>
+        <w:t>st</w:t>
+      </w:r>
+      <w:r>
+        <w:rPr>
+          <w:rFonts w:asciiTheme="majorHAnsi" w:hAnsiTheme="majorHAnsi" w:cstheme="majorHAnsi"/>
+          <w:sz w:val="24"/>
+          <w:szCs w:val="24"/>
+        </w:rPr>
+        <w:t xml:space="preserve"> floor</w:t>
+      </w:r>
+      <w:r>
+        <w:rPr>
+          <w:rFonts w:asciiTheme="majorHAnsi" w:hAnsiTheme="majorHAnsi" w:cstheme="majorHAnsi"/>
+          <w:sz w:val="24"/>
+          <w:szCs w:val="24"/>
+        </w:rPr>
+        <w:t>)</w:t>
+      </w:r>
+    </w:p>
+    <w:p>
+      <w:pPr>
+        <w:pStyle w:val="NormalWeb"/>
+        <w:spacing w:before="0" w:beforeAutospacing="0" w:after="0" w:afterAutospacing="0"/>
         <w:rPr>
           <w:rFonts w:asciiTheme="majorHAnsi" w:hAnsiTheme="majorHAnsi" w:cstheme="majorHAnsi"/>
           <w:i/>
           <w:iCs/>
           <w:color w:val="000000"/>
         </w:rPr>
-        <w:t>Peter Vamplew, Dean Webb, Luisa M Zintgraf, Diederik M. Roijers, Richard Dazeley, Rustam Issabekov and Evan Dekker</w:t>
-      </w:r>
-      <w:r>
-        <w:rPr>
-          <w:rFonts w:asciiTheme="majorHAnsi" w:hAnsiTheme="majorHAnsi" w:cstheme="majorHAnsi"/>
-          <w:color w:val="000000"/>
-        </w:rPr>
-        <w:br/>
-        <w:t>MORL-Glue: A Benchmark Suite for Multi-Objective Reinforcement Learning</w:t>
-      </w:r>
+      </w:pPr>
     </w:p>
     <w:p>
       <w:pPr>
@@ -1936,7 +1972,7 @@
           <w:iCs/>
           <w:color w:val="000000"/>
         </w:rPr>
-        <w:t>Tijn van der Zant</w:t>
+        <w:t>Denis Steckelmacher, Hélène Plisnier, Diederik M. Roijers and Ann Nowé</w:t>
       </w:r>
       <w:r>
         <w:rPr>
@@ -1944,7 +1980,7 @@
           <w:color w:val="000000"/>
         </w:rPr>
         <w:br/>
-        <w:t>RoboCup HQ: A new benchmark focusing on AI, HMI and Autonomous Agents</w:t>
+        <w:t>Hierarchical Reinforcement Learning for a Robotic Partially Observable Task</w:t>
       </w:r>
     </w:p>
     <w:p>
@@ -1960,20 +1996,57 @@
       <w:r>
         <w:rPr>
           <w:rFonts w:asciiTheme="majorHAnsi" w:hAnsiTheme="majorHAnsi" w:cstheme="majorHAnsi"/>
-          <w:i/>
-          <w:iCs/>
           <w:color w:val="000000"/>
         </w:rPr>
-        <w:t>Manon Legrand, Roxana Radulescu, Diederik M. Roijers and Ann Nowé</w:t>
-      </w:r>
-      <w:r>
+        <w:tab/>
+      </w:r>
+    </w:p>
+    <w:p>
+      <w:pPr>
+        <w:spacing w:after="0"/>
+        <w:jc w:val="center"/>
+        <w:rPr>
+          <w:rFonts w:asciiTheme="majorHAnsi" w:hAnsiTheme="majorHAnsi" w:cstheme="majorHAnsi"/>
+          <w:sz w:val="24"/>
+          <w:szCs w:val="24"/>
+        </w:rPr>
+      </w:pPr>
+      <w:r>
+        <w:rPr>
+          <w:rFonts w:asciiTheme="majorHAnsi" w:hAnsiTheme="majorHAnsi" w:cstheme="majorHAnsi"/>
+          <w:sz w:val="24"/>
+          <w:szCs w:val="24"/>
+        </w:rPr>
+        <w:t>(</w:t>
+      </w:r>
+      <w:r>
+        <w:rPr>
+          <w:rFonts w:asciiTheme="majorHAnsi" w:hAnsiTheme="majorHAnsi" w:cstheme="majorHAnsi"/>
+          <w:sz w:val="24"/>
+          <w:szCs w:val="24"/>
+        </w:rPr>
+        <w:t>Room</w:t>
+      </w:r>
+      <w:r>
+        <w:rPr>
+          <w:rFonts w:asciiTheme="majorHAnsi" w:hAnsiTheme="majorHAnsi" w:cstheme="majorHAnsi"/>
+          <w:sz w:val="24"/>
+          <w:szCs w:val="24"/>
+        </w:rPr>
+        <w:t xml:space="preserve"> 1.09)</w:t>
+      </w:r>
+      <w:bookmarkStart w:id="0" w:name="_GoBack"/>
+      <w:bookmarkEnd w:id="0"/>
+    </w:p>
+    <w:p>
+      <w:pPr>
+        <w:pStyle w:val="NormalWeb"/>
+        <w:spacing w:before="0" w:beforeAutospacing="0" w:after="0" w:afterAutospacing="0"/>
         <w:rPr>
           <w:rFonts w:asciiTheme="majorHAnsi" w:hAnsiTheme="majorHAnsi" w:cstheme="majorHAnsi"/>
           <w:color w:val="000000"/>
         </w:rPr>
-        <w:br/>
-        <w:t>The SimuLane Highway Traffic Simulator for Multi-Agent Reinforcement Learning</w:t>
-      </w:r>
+      </w:pPr>
     </w:p>
     <w:p>
       <w:pPr>
@@ -1992,7 +2065,7 @@
           <w:iCs/>
           <w:color w:val="000000"/>
         </w:rPr>
-        <w:t>Benjamin Timmermans, Zoltán Szlávik, Manfred Overmeen and Alessandro Bozzon</w:t>
+        <w:t>Peter Vamplew, Dean Webb, Luisa M Zintgraf, Diederik M. Roijers, Richard Dazeley, Rustam Issabekov and Evan Dekker</w:t>
       </w:r>
       <w:r>
         <w:rPr>
@@ -2000,7 +2073,7 @@
           <w:color w:val="000000"/>
         </w:rPr>
         <w:br/>
-        <w:t>ECrowd: Enterprise Crowdsourcing for Training Cognitive Systems using the Workforce</w:t>
+        <w:t>MORL-Glue: A Benchmark Suite for Multi-Objective Reinforcement Learning</w:t>
       </w:r>
     </w:p>
     <w:p>
@@ -2020,7 +2093,7 @@
           <w:iCs/>
           <w:color w:val="000000"/>
         </w:rPr>
-        <w:t>Jonathan Gerbscheid, Thomas Groot and Arnoud Visser</w:t>
+        <w:t>Tijn van der Zant and Lars Zwanepol Klinkmeijer</w:t>
       </w:r>
       <w:r>
         <w:rPr>
@@ -2028,8 +2101,75 @@
           <w:color w:val="000000"/>
         </w:rPr>
         <w:br/>
-        <w:t>Intelligent News Conversation with the Pepper Robot</w:t>
-      </w:r>
+        <w:t>RoboCup HQ: A new benchmark focusing on AI, HMI and Autonomous Agents</w:t>
+      </w:r>
+    </w:p>
+    <w:p>
+      <w:pPr>
+        <w:pStyle w:val="NormalWeb"/>
+        <w:spacing w:before="0" w:beforeAutospacing="0" w:after="0" w:afterAutospacing="0"/>
+        <w:ind w:left="1440" w:hanging="720"/>
+        <w:rPr>
+          <w:rFonts w:asciiTheme="majorHAnsi" w:hAnsiTheme="majorHAnsi" w:cstheme="majorHAnsi"/>
+          <w:color w:val="000000"/>
+        </w:rPr>
+      </w:pPr>
+      <w:r>
+        <w:rPr>
+          <w:rFonts w:asciiTheme="majorHAnsi" w:hAnsiTheme="majorHAnsi" w:cstheme="majorHAnsi"/>
+          <w:i/>
+          <w:iCs/>
+          <w:color w:val="000000"/>
+        </w:rPr>
+        <w:t>Manon Legrand, Roxana Rădulescu, Diederik M. Roijers and Ann Nowé</w:t>
+      </w:r>
+      <w:r>
+        <w:rPr>
+          <w:rFonts w:asciiTheme="majorHAnsi" w:hAnsiTheme="majorHAnsi" w:cstheme="majorHAnsi"/>
+          <w:color w:val="000000"/>
+        </w:rPr>
+        <w:br/>
+        <w:t>The SimuLane Highway Traffic Simulator for Multi-Agent Reinforcement Learning</w:t>
+      </w:r>
+    </w:p>
+    <w:p>
+      <w:pPr>
+        <w:pStyle w:val="NormalWeb"/>
+        <w:spacing w:before="0" w:beforeAutospacing="0" w:after="0" w:afterAutospacing="0"/>
+        <w:ind w:left="1440" w:hanging="720"/>
+        <w:rPr>
+          <w:rFonts w:asciiTheme="majorHAnsi" w:hAnsiTheme="majorHAnsi" w:cstheme="majorHAnsi"/>
+          <w:color w:val="000000"/>
+        </w:rPr>
+      </w:pPr>
+      <w:r>
+        <w:rPr>
+          <w:rFonts w:asciiTheme="majorHAnsi" w:hAnsiTheme="majorHAnsi" w:cstheme="majorHAnsi"/>
+          <w:i/>
+          <w:iCs/>
+          <w:color w:val="000000"/>
+        </w:rPr>
+        <w:t>Benjamin Timmermans, Zoltán Szlávik, Manfred Overmeen and Alessandro Bozzon</w:t>
+      </w:r>
+      <w:r>
+        <w:rPr>
+          <w:rFonts w:asciiTheme="majorHAnsi" w:hAnsiTheme="majorHAnsi" w:cstheme="majorHAnsi"/>
+          <w:color w:val="000000"/>
+        </w:rPr>
+        <w:br/>
+        <w:t>ECrowd: Enterprise Crowdsourcing for Training Cognitive Systems using the Workforce</w:t>
+      </w:r>
+    </w:p>
+    <w:p>
+      <w:pPr>
+        <w:pStyle w:val="NormalWeb"/>
+        <w:spacing w:before="0" w:beforeAutospacing="0" w:after="0" w:afterAutospacing="0"/>
+        <w:ind w:left="1440" w:hanging="720"/>
+        <w:rPr>
+          <w:rFonts w:asciiTheme="majorHAnsi" w:hAnsiTheme="majorHAnsi" w:cstheme="majorHAnsi"/>
+          <w:color w:val="000000"/>
+        </w:rPr>
+      </w:pPr>
     </w:p>
     <w:p>
       <w:pPr>
@@ -2222,7 +2362,14 @@
           <w:szCs w:val="24"/>
         </w:rPr>
         <w:br/>
-        <w:t>Generalization of an Upper Bound on the Number of Nodes Needed to Achieve Linear Separability in Two-Layer Neural Networks</w:t>
+      </w:r>
+      <w:r>
+        <w:rPr>
+          <w:rFonts w:asciiTheme="majorHAnsi" w:eastAsia="Times New Roman" w:hAnsiTheme="majorHAnsi" w:cstheme="majorHAnsi"/>
+          <w:sz w:val="24"/>
+          <w:szCs w:val="24"/>
+        </w:rPr>
+        <w:t>Generalization of an Upper Bound on the Number of Nodes Needed to Achieve Linear Separability</w:t>
       </w:r>
     </w:p>
     <w:p>
@@ -2243,6 +2390,7 @@
           <w:sz w:val="24"/>
           <w:szCs w:val="24"/>
         </w:rPr>
+        <w:lastRenderedPageBreak/>
         <w:t>Kim Veltman, Harmen de Weerd and Rineke Verbrugge</w:t>
       </w:r>
       <w:r>
@@ -2303,7 +2451,7 @@
           <w:sz w:val="24"/>
           <w:szCs w:val="24"/>
         </w:rPr>
-        <w:t>Davide Dell'Anna, Mehdi Dastani and Fabiano Dalpiaz</w:t>
+        <w:t>Fabiano Dalpiaz, Mehdi Dastani and Davide Dell'Anna</w:t>
       </w:r>
       <w:r>
         <w:rPr>
@@ -2333,7 +2481,17 @@
           <w:sz w:val="24"/>
           <w:szCs w:val="24"/>
         </w:rPr>
-        <w:t>Jerome Renaux, Jan Ramon and Andrea Argentin</w:t>
+        <w:t xml:space="preserve">Jérôme </w:t>
+      </w:r>
+      <w:r>
+        <w:rPr>
+          <w:rFonts w:asciiTheme="majorHAnsi" w:eastAsia="Times New Roman" w:hAnsiTheme="majorHAnsi" w:cstheme="majorHAnsi"/>
+          <w:i/>
+          <w:iCs/>
+          <w:sz w:val="24"/>
+          <w:szCs w:val="24"/>
+        </w:rPr>
+        <w:t>Renaux, Jan Ramon and Andrea Argentin</w:t>
       </w:r>
       <w:r>
         <w:rPr>
@@ -2363,17 +2521,23 @@
           <w:sz w:val="24"/>
           <w:szCs w:val="24"/>
         </w:rPr>
-        <w:lastRenderedPageBreak/>
-        <w:t>Max van de Westelaken</w:t>
-      </w:r>
-      <w:r>
-        <w:rPr>
-          <w:rFonts w:asciiTheme="majorHAnsi" w:eastAsia="Times New Roman" w:hAnsiTheme="majorHAnsi" w:cstheme="majorHAnsi"/>
-          <w:sz w:val="24"/>
-          <w:szCs w:val="24"/>
-        </w:rPr>
-        <w:br/>
-        <w:t>Agent-based Model of Crowd Shipping</w:t>
+        <w:t>Max van de Westelaken and Yingqian Zhang</w:t>
+      </w:r>
+      <w:r>
+        <w:rPr>
+          <w:rFonts w:asciiTheme="majorHAnsi" w:eastAsia="Times New Roman" w:hAnsiTheme="majorHAnsi" w:cstheme="majorHAnsi"/>
+          <w:sz w:val="24"/>
+          <w:szCs w:val="24"/>
+        </w:rPr>
+        <w:br/>
+      </w:r>
+      <w:r>
+        <w:rPr>
+          <w:rFonts w:asciiTheme="majorHAnsi" w:eastAsia="Times New Roman" w:hAnsiTheme="majorHAnsi" w:cstheme="majorHAnsi"/>
+          <w:sz w:val="24"/>
+          <w:szCs w:val="24"/>
+        </w:rPr>
+        <w:t>An Agent-Based Model for Feasibility and Diffusion of Crowd Shipping</w:t>
       </w:r>
     </w:p>
     <w:p>
@@ -2572,33 +2736,15 @@
           <w:szCs w:val="24"/>
         </w:rPr>
         <w:tab/>
-        <w:t xml:space="preserve">KEYNOTE </w:t>
-      </w:r>
-      <w:proofErr w:type="gramStart"/>
-      <w:r>
-        <w:rPr>
-          <w:rFonts w:asciiTheme="majorHAnsi" w:hAnsiTheme="majorHAnsi" w:cstheme="majorHAnsi"/>
-          <w:sz w:val="24"/>
-          <w:szCs w:val="24"/>
-        </w:rPr>
-        <w:t>LECTURE</w:t>
-      </w:r>
-      <w:r>
-        <w:rPr>
-          <w:rFonts w:asciiTheme="majorHAnsi" w:hAnsiTheme="majorHAnsi" w:cstheme="majorHAnsi"/>
-          <w:sz w:val="24"/>
-          <w:szCs w:val="24"/>
-        </w:rPr>
-        <w:t xml:space="preserve">  (</w:t>
-      </w:r>
-      <w:proofErr w:type="gramEnd"/>
-      <w:r>
-        <w:rPr>
-          <w:rFonts w:asciiTheme="majorHAnsi" w:hAnsiTheme="majorHAnsi" w:cstheme="majorHAnsi"/>
-          <w:sz w:val="24"/>
-          <w:szCs w:val="24"/>
-        </w:rPr>
-        <w:t>Congreszaal)</w:t>
+        <w:t>KEYNOTE LECTURE</w:t>
+      </w:r>
+      <w:r>
+        <w:rPr>
+          <w:rFonts w:asciiTheme="majorHAnsi" w:hAnsiTheme="majorHAnsi" w:cstheme="majorHAnsi"/>
+          <w:sz w:val="24"/>
+          <w:szCs w:val="24"/>
+        </w:rPr>
+        <w:t xml:space="preserve">  (Congreszaal)</w:t>
       </w:r>
     </w:p>
     <w:p>
@@ -2777,7 +2923,23 @@
           <w:sz w:val="24"/>
           <w:szCs w:val="24"/>
         </w:rPr>
-        <w:t xml:space="preserve"> (‘t Feithhuys, </w:t>
+        <w:t xml:space="preserve"> (‘t Feithhu</w:t>
+      </w:r>
+      <w:r>
+        <w:rPr>
+          <w:rFonts w:asciiTheme="majorHAnsi" w:hAnsiTheme="majorHAnsi" w:cstheme="majorHAnsi"/>
+          <w:sz w:val="24"/>
+          <w:szCs w:val="24"/>
+        </w:rPr>
+        <w:t>i</w:t>
+      </w:r>
+      <w:r>
+        <w:rPr>
+          <w:rFonts w:asciiTheme="majorHAnsi" w:hAnsiTheme="majorHAnsi" w:cstheme="majorHAnsi"/>
+          <w:sz w:val="24"/>
+          <w:szCs w:val="24"/>
+        </w:rPr>
+        <w:t xml:space="preserve">s, </w:t>
       </w:r>
       <w:r>
         <w:rPr>
@@ -2948,8 +3110,6 @@
           <w:szCs w:val="24"/>
         </w:rPr>
       </w:pPr>
-      <w:bookmarkStart w:id="0" w:name="_GoBack"/>
-      <w:bookmarkEnd w:id="0"/>
       <w:r>
         <w:rPr>
           <w:rFonts w:asciiTheme="majorHAnsi" w:hAnsiTheme="majorHAnsi" w:cstheme="majorHAnsi"/>
@@ -3472,7 +3632,7 @@
           <w:sz w:val="24"/>
           <w:szCs w:val="24"/>
         </w:rPr>
-        <w:t>Mostafa Dehghani and Jaap Kamps</w:t>
+        <w:t>Mostafa Dehghani, Hamed Zamani, Aliaksei Severyn, Jaap Kamps and W. Bruce Croft</w:t>
       </w:r>
       <w:r>
         <w:rPr>
@@ -3597,16 +3757,7 @@
           <w:szCs w:val="24"/>
         </w:rPr>
         <w:tab/>
-        <w:t xml:space="preserve">KEYNOTE </w:t>
-      </w:r>
-      <w:proofErr w:type="gramStart"/>
-      <w:r>
-        <w:rPr>
-          <w:rFonts w:asciiTheme="majorHAnsi" w:hAnsiTheme="majorHAnsi" w:cstheme="majorHAnsi"/>
-          <w:sz w:val="24"/>
-          <w:szCs w:val="24"/>
-        </w:rPr>
-        <w:t>LECTURE</w:t>
+        <w:t>KEYNOTE LECTURE</w:t>
       </w:r>
       <w:r>
         <w:rPr>
@@ -3622,16 +3773,7 @@
           <w:sz w:val="24"/>
           <w:szCs w:val="24"/>
         </w:rPr>
-        <w:t xml:space="preserve"> (</w:t>
-      </w:r>
-      <w:proofErr w:type="gramEnd"/>
-      <w:r>
-        <w:rPr>
-          <w:rFonts w:asciiTheme="majorHAnsi" w:hAnsiTheme="majorHAnsi" w:cstheme="majorHAnsi"/>
-          <w:sz w:val="24"/>
-          <w:szCs w:val="24"/>
-        </w:rPr>
-        <w:t>Congreszaal)</w:t>
+        <w:t xml:space="preserve"> (Congreszaal)</w:t>
       </w:r>
     </w:p>
     <w:p>
@@ -3820,33 +3962,15 @@
           <w:sz w:val="24"/>
           <w:szCs w:val="24"/>
         </w:rPr>
-        <w:t xml:space="preserve">FACT TALKS – FACULTY FOCUSING ON THE FACTS OF ARTIFICIAL </w:t>
-      </w:r>
-      <w:proofErr w:type="gramStart"/>
-      <w:r>
-        <w:rPr>
-          <w:rFonts w:asciiTheme="majorHAnsi" w:hAnsiTheme="majorHAnsi" w:cstheme="majorHAnsi"/>
-          <w:sz w:val="24"/>
-          <w:szCs w:val="24"/>
-        </w:rPr>
-        <w:t>INTELLIGENCE</w:t>
-      </w:r>
-      <w:r>
-        <w:rPr>
-          <w:rFonts w:asciiTheme="majorHAnsi" w:hAnsiTheme="majorHAnsi" w:cstheme="majorHAnsi"/>
-          <w:sz w:val="24"/>
-          <w:szCs w:val="24"/>
-        </w:rPr>
-        <w:t xml:space="preserve">  (</w:t>
-      </w:r>
-      <w:proofErr w:type="gramEnd"/>
-      <w:r>
-        <w:rPr>
-          <w:rFonts w:asciiTheme="majorHAnsi" w:hAnsiTheme="majorHAnsi" w:cstheme="majorHAnsi"/>
-          <w:sz w:val="24"/>
-          <w:szCs w:val="24"/>
-        </w:rPr>
-        <w:t>Congreszaal)</w:t>
+        <w:t>FACT TALKS – FACULTY FOCUSING ON THE FACTS OF ARTIFICIAL INTELLIGENCE</w:t>
+      </w:r>
+      <w:r>
+        <w:rPr>
+          <w:rFonts w:asciiTheme="majorHAnsi" w:hAnsiTheme="majorHAnsi" w:cstheme="majorHAnsi"/>
+          <w:sz w:val="24"/>
+          <w:szCs w:val="24"/>
+        </w:rPr>
+        <w:t xml:space="preserve">  (Congreszaal)</w:t>
       </w:r>
     </w:p>
     <w:p>
@@ -4695,7 +4819,7 @@
           <w:sz w:val="24"/>
           <w:szCs w:val="24"/>
         </w:rPr>
-        <w:t>Daphne Lenders and Willem Haselager</w:t>
+        <w:t>Daphne Lenders and Willem F.G. Haselager</w:t>
       </w:r>
       <w:r>
         <w:rPr>
@@ -4726,7 +4850,27 @@
           <w:szCs w:val="24"/>
         </w:rPr>
         <w:lastRenderedPageBreak/>
-        <w:t>Manon Legrand, Roxana Radulescu, Diederik M. Roijers and Ann Nowé</w:t>
+        <w:t xml:space="preserve">Manon Legrand, </w:t>
+      </w:r>
+      <w:r>
+        <w:rPr>
+          <w:rFonts w:asciiTheme="majorHAnsi" w:eastAsia="Times New Roman" w:hAnsiTheme="majorHAnsi" w:cstheme="majorHAnsi"/>
+          <w:i/>
+          <w:iCs/>
+          <w:sz w:val="24"/>
+          <w:szCs w:val="24"/>
+        </w:rPr>
+        <w:t>Roxana Rădulescu</w:t>
+      </w:r>
+      <w:r>
+        <w:rPr>
+          <w:rFonts w:asciiTheme="majorHAnsi" w:eastAsia="Times New Roman" w:hAnsiTheme="majorHAnsi" w:cstheme="majorHAnsi"/>
+          <w:i/>
+          <w:iCs/>
+          <w:sz w:val="24"/>
+          <w:szCs w:val="24"/>
+        </w:rPr>
+        <w:t>, Diederik M. Roijers and Ann Nowé</w:t>
       </w:r>
       <w:r>
         <w:rPr>
@@ -4756,16 +4900,23 @@
           <w:sz w:val="24"/>
           <w:szCs w:val="24"/>
         </w:rPr>
-        <w:t>Robin Manhaeve</w:t>
-      </w:r>
-      <w:r>
-        <w:rPr>
-          <w:rFonts w:asciiTheme="majorHAnsi" w:eastAsia="Times New Roman" w:hAnsiTheme="majorHAnsi" w:cstheme="majorHAnsi"/>
-          <w:sz w:val="24"/>
-          <w:szCs w:val="24"/>
-        </w:rPr>
-        <w:br/>
-        <w:t>Realtime Road User Detection with Single Pass Deep Learning</w:t>
+        <w:t>Robin Manhaeve, Luc De Raedt, Kurt De Grave and Laura Antanas</w:t>
+      </w:r>
+      <w:r>
+        <w:rPr>
+          <w:rFonts w:asciiTheme="majorHAnsi" w:eastAsia="Times New Roman" w:hAnsiTheme="majorHAnsi" w:cstheme="majorHAnsi"/>
+          <w:sz w:val="24"/>
+          <w:szCs w:val="24"/>
+        </w:rPr>
+        <w:br/>
+      </w:r>
+      <w:r>
+        <w:rPr>
+          <w:rFonts w:asciiTheme="majorHAnsi" w:eastAsia="Times New Roman" w:hAnsiTheme="majorHAnsi" w:cstheme="majorHAnsi"/>
+          <w:sz w:val="24"/>
+          <w:szCs w:val="24"/>
+        </w:rPr>
+        <w:t>Realtime Road User Detection and Classication with Single Pass Deep Learning</w:t>
       </w:r>
     </w:p>
     <w:p>
@@ -4936,29 +5087,7 @@
           <w:sz w:val="24"/>
           <w:szCs w:val="24"/>
         </w:rPr>
-        <w:t xml:space="preserve">Marco Stam, Charlotte Gerritsen, </w:t>
-      </w:r>
-      <w:proofErr w:type="gramStart"/>
-      <w:r>
-        <w:rPr>
-          <w:rFonts w:asciiTheme="majorHAnsi" w:eastAsia="Times New Roman" w:hAnsiTheme="majorHAnsi" w:cstheme="majorHAnsi"/>
-          <w:i/>
-          <w:iCs/>
-          <w:sz w:val="24"/>
-          <w:szCs w:val="24"/>
-        </w:rPr>
-        <w:t>Ward</w:t>
-      </w:r>
-      <w:proofErr w:type="gramEnd"/>
-      <w:r>
-        <w:rPr>
-          <w:rFonts w:asciiTheme="majorHAnsi" w:eastAsia="Times New Roman" w:hAnsiTheme="majorHAnsi" w:cstheme="majorHAnsi"/>
-          <w:i/>
-          <w:iCs/>
-          <w:sz w:val="24"/>
-          <w:szCs w:val="24"/>
-        </w:rPr>
-        <w:t xml:space="preserve"> van Breda and Elias Krainsk</w:t>
+        <w:t>Marco Stam, Charlotte Gerritsen, Ward van Breda and Elias Krainsk</w:t>
       </w:r>
       <w:r>
         <w:rPr>
@@ -4988,7 +5117,17 @@
           <w:sz w:val="24"/>
           <w:szCs w:val="24"/>
         </w:rPr>
-        <w:t>Florian Wimmenauer, Evgueni Smirnov and Matus Mihalak</w:t>
+        <w:t xml:space="preserve">Florian Wimmenauer, Evgueni Smirnov and </w:t>
+      </w:r>
+      <w:r>
+        <w:rPr>
+          <w:rFonts w:asciiTheme="majorHAnsi" w:eastAsia="Times New Roman" w:hAnsiTheme="majorHAnsi" w:cstheme="majorHAnsi"/>
+          <w:i/>
+          <w:iCs/>
+          <w:sz w:val="24"/>
+          <w:szCs w:val="24"/>
+        </w:rPr>
+        <w:t>Matúš Mihalák</w:t>
       </w:r>
       <w:r>
         <w:rPr>

</xml_diff>